<commit_message>
upload with additional contents
</commit_message>
<xml_diff>
--- a/1st_assignment/assignment1.docx
+++ b/1st_assignment/assignment1.docx
@@ -10,13 +10,41 @@
           <w:szCs w:val="32"/>
         </w:rPr>
       </w:pPr>
+      <w:proofErr w:type="spellStart"/>
       <w:r>
         <w:rPr>
           <w:rFonts w:hint="eastAsia"/>
           <w:sz w:val="32"/>
           <w:szCs w:val="32"/>
         </w:rPr>
-        <w:t>백엔드 직무부트캠프 첫번째 과제</w:t>
+        <w:t>백엔드</w:t>
+      </w:r>
+      <w:proofErr w:type="spellEnd"/>
+      <w:r>
+        <w:rPr>
+          <w:rFonts w:hint="eastAsia"/>
+          <w:sz w:val="32"/>
+          <w:szCs w:val="32"/>
+        </w:rPr>
+        <w:t xml:space="preserve"> </w:t>
+      </w:r>
+      <w:proofErr w:type="spellStart"/>
+      <w:r>
+        <w:rPr>
+          <w:rFonts w:hint="eastAsia"/>
+          <w:sz w:val="32"/>
+          <w:szCs w:val="32"/>
+        </w:rPr>
+        <w:t>직무부트캠프</w:t>
+      </w:r>
+      <w:proofErr w:type="spellEnd"/>
+      <w:r>
+        <w:rPr>
+          <w:rFonts w:hint="eastAsia"/>
+          <w:sz w:val="32"/>
+          <w:szCs w:val="32"/>
+        </w:rPr>
+        <w:t xml:space="preserve"> 첫번째 과제</w:t>
       </w:r>
     </w:p>
     <w:p>
@@ -26,6 +54,7 @@
           <w:szCs w:val="20"/>
         </w:rPr>
       </w:pPr>
+      <w:proofErr w:type="spellStart"/>
       <w:r>
         <w:rPr>
           <w:rFonts w:hint="eastAsia"/>
@@ -33,6 +62,7 @@
         </w:rPr>
         <w:t>오규혁</w:t>
       </w:r>
+      <w:proofErr w:type="spellEnd"/>
     </w:p>
     <w:p>
       <w:pPr>
@@ -212,12 +242,14 @@
         </w:rPr>
         <w:t xml:space="preserve">을 연동하여 </w:t>
       </w:r>
+      <w:proofErr w:type="spellStart"/>
       <w:r>
         <w:rPr>
           <w:szCs w:val="20"/>
         </w:rPr>
         <w:t>index.jsp</w:t>
       </w:r>
+      <w:proofErr w:type="spellEnd"/>
       <w:r>
         <w:rPr>
           <w:rFonts w:hint="eastAsia"/>
@@ -240,12 +272,14 @@
         </w:rPr>
         <w:t xml:space="preserve">해당 과제는 </w:t>
       </w:r>
+      <w:proofErr w:type="spellStart"/>
       <w:r>
         <w:rPr>
           <w:szCs w:val="20"/>
         </w:rPr>
         <w:t>intellij</w:t>
       </w:r>
+      <w:proofErr w:type="spellEnd"/>
       <w:r>
         <w:rPr>
           <w:rFonts w:hint="eastAsia"/>
@@ -257,14 +291,44 @@
         <w:rPr>
           <w:szCs w:val="20"/>
         </w:rPr>
-        <w:t xml:space="preserve">spring mvc </w:t>
-      </w:r>
-      <w:r>
-        <w:rPr>
-          <w:rFonts w:hint="eastAsia"/>
-          <w:szCs w:val="20"/>
-        </w:rPr>
-        <w:t>설정 과정에서 제대로 안되는 문제가 있어 이클립스로 재설정하여 진행하였다.</w:t>
+        <w:t xml:space="preserve">spring </w:t>
+      </w:r>
+      <w:proofErr w:type="spellStart"/>
+      <w:r>
+        <w:rPr>
+          <w:szCs w:val="20"/>
+        </w:rPr>
+        <w:t>mvc</w:t>
+      </w:r>
+      <w:proofErr w:type="spellEnd"/>
+      <w:r>
+        <w:rPr>
+          <w:szCs w:val="20"/>
+        </w:rPr>
+        <w:t xml:space="preserve"> </w:t>
+      </w:r>
+      <w:r>
+        <w:rPr>
+          <w:rFonts w:hint="eastAsia"/>
+          <w:szCs w:val="20"/>
+        </w:rPr>
+        <w:t xml:space="preserve">설정 과정에서 제대로 </w:t>
+      </w:r>
+      <w:proofErr w:type="gramStart"/>
+      <w:r>
+        <w:rPr>
+          <w:rFonts w:hint="eastAsia"/>
+          <w:szCs w:val="20"/>
+        </w:rPr>
+        <w:t>안되는</w:t>
+      </w:r>
+      <w:proofErr w:type="gramEnd"/>
+      <w:r>
+        <w:rPr>
+          <w:rFonts w:hint="eastAsia"/>
+          <w:szCs w:val="20"/>
+        </w:rPr>
+        <w:t xml:space="preserve"> 문제가 있어 이클립스로 재설정하여 진행하였다.</w:t>
       </w:r>
     </w:p>
     <w:p>
@@ -298,6 +362,7 @@
       </w:pPr>
       <w:r>
         <w:rPr>
+          <w:noProof/>
           <w:szCs w:val="20"/>
         </w:rPr>
         <w:drawing>
@@ -344,6 +409,7 @@
           <w:szCs w:val="20"/>
         </w:rPr>
       </w:pPr>
+      <w:proofErr w:type="gramStart"/>
       <w:r>
         <w:rPr>
           <w:szCs w:val="20"/>
@@ -355,7 +421,15 @@
           <w:rFonts w:hint="eastAsia"/>
           <w:szCs w:val="20"/>
         </w:rPr>
-        <w:t xml:space="preserve">에 </w:t>
+        <w:t>에</w:t>
+      </w:r>
+      <w:proofErr w:type="gramEnd"/>
+      <w:r>
+        <w:rPr>
+          <w:rFonts w:hint="eastAsia"/>
+          <w:szCs w:val="20"/>
+        </w:rPr>
+        <w:t xml:space="preserve"> </w:t>
       </w:r>
       <w:r>
         <w:rPr>
@@ -368,7 +442,23 @@
           <w:rFonts w:hint="eastAsia"/>
           <w:szCs w:val="20"/>
         </w:rPr>
-        <w:t>설치가 완료되었다. 다음으로 다시 톰캣을 연동하도록 하겠다.</w:t>
+        <w:t xml:space="preserve">설치가 완료되었다. 다음으로 다시 </w:t>
+      </w:r>
+      <w:proofErr w:type="spellStart"/>
+      <w:r>
+        <w:rPr>
+          <w:rFonts w:hint="eastAsia"/>
+          <w:szCs w:val="20"/>
+        </w:rPr>
+        <w:t>톰캣을</w:t>
+      </w:r>
+      <w:proofErr w:type="spellEnd"/>
+      <w:r>
+        <w:rPr>
+          <w:rFonts w:hint="eastAsia"/>
+          <w:szCs w:val="20"/>
+        </w:rPr>
+        <w:t xml:space="preserve"> 연동하도록 하겠다.</w:t>
       </w:r>
     </w:p>
     <w:p>
@@ -399,12 +489,21 @@
         </w:rPr>
         <w:t xml:space="preserve">-3. </w:t>
       </w:r>
-      <w:r>
-        <w:rPr>
-          <w:rFonts w:hint="eastAsia"/>
-          <w:szCs w:val="20"/>
-        </w:rPr>
-        <w:t>톰캣 연동</w:t>
+      <w:proofErr w:type="spellStart"/>
+      <w:r>
+        <w:rPr>
+          <w:rFonts w:hint="eastAsia"/>
+          <w:szCs w:val="20"/>
+        </w:rPr>
+        <w:t>톰캣</w:t>
+      </w:r>
+      <w:proofErr w:type="spellEnd"/>
+      <w:r>
+        <w:rPr>
+          <w:rFonts w:hint="eastAsia"/>
+          <w:szCs w:val="20"/>
+        </w:rPr>
+        <w:t xml:space="preserve"> 연동</w:t>
       </w:r>
     </w:p>
     <w:p>
@@ -416,6 +515,7 @@
       </w:pPr>
       <w:r>
         <w:rPr>
+          <w:noProof/>
           <w:szCs w:val="20"/>
         </w:rPr>
         <w:drawing>
@@ -459,7 +559,6 @@
       <w:pPr>
         <w:jc w:val="left"/>
         <w:rPr>
-          <w:rFonts w:hint="eastAsia"/>
           <w:szCs w:val="20"/>
         </w:rPr>
       </w:pPr>
@@ -469,7 +568,273 @@
           <w:szCs w:val="20"/>
         </w:rPr>
         <w:lastRenderedPageBreak/>
-        <w:t>이클립스에 톰캣을 연동하였다.</w:t>
+        <w:t xml:space="preserve">이클립스에 </w:t>
+      </w:r>
+      <w:proofErr w:type="spellStart"/>
+      <w:r>
+        <w:rPr>
+          <w:rFonts w:hint="eastAsia"/>
+          <w:szCs w:val="20"/>
+        </w:rPr>
+        <w:t>톰캣을</w:t>
+      </w:r>
+      <w:proofErr w:type="spellEnd"/>
+      <w:r>
+        <w:rPr>
+          <w:rFonts w:hint="eastAsia"/>
+          <w:szCs w:val="20"/>
+        </w:rPr>
+        <w:t xml:space="preserve"> 연동하였다.</w:t>
+      </w:r>
+    </w:p>
+    <w:p>
+      <w:pPr>
+        <w:jc w:val="left"/>
+        <w:rPr>
+          <w:szCs w:val="20"/>
+        </w:rPr>
+      </w:pPr>
+    </w:p>
+    <w:p>
+      <w:pPr>
+        <w:jc w:val="left"/>
+        <w:rPr>
+          <w:szCs w:val="20"/>
+        </w:rPr>
+      </w:pPr>
+      <w:r>
+        <w:rPr>
+          <w:szCs w:val="20"/>
+        </w:rPr>
+        <w:t xml:space="preserve">1-4. hello world </w:t>
+      </w:r>
+      <w:r>
+        <w:rPr>
+          <w:rFonts w:hint="eastAsia"/>
+          <w:szCs w:val="20"/>
+        </w:rPr>
+        <w:t>띄우기</w:t>
+      </w:r>
+    </w:p>
+    <w:p>
+      <w:pPr>
+        <w:jc w:val="left"/>
+        <w:rPr>
+          <w:szCs w:val="20"/>
+        </w:rPr>
+      </w:pPr>
+      <w:r>
+        <w:rPr>
+          <w:szCs w:val="20"/>
+        </w:rPr>
+        <w:drawing>
+          <wp:inline distT="0" distB="0" distL="0" distR="0" wp14:anchorId="0F0A6713" wp14:editId="32D478FA">
+            <wp:extent cx="5731510" cy="3228340"/>
+            <wp:effectExtent l="0" t="0" r="2540" b="0"/>
+            <wp:docPr id="822107260" name="그림 1" descr="텍스트, 스크린샷, 소프트웨어, 디스플레이이(가) 표시된 사진&#10;&#10;자동 생성된 설명"/>
+            <wp:cNvGraphicFramePr>
+              <a:graphicFrameLocks xmlns:a="http://schemas.openxmlformats.org/drawingml/2006/main" noChangeAspect="1"/>
+            </wp:cNvGraphicFramePr>
+            <a:graphic xmlns:a="http://schemas.openxmlformats.org/drawingml/2006/main">
+              <a:graphicData uri="http://schemas.openxmlformats.org/drawingml/2006/picture">
+                <pic:pic xmlns:pic="http://schemas.openxmlformats.org/drawingml/2006/picture">
+                  <pic:nvPicPr>
+                    <pic:cNvPr id="822107260" name="그림 1" descr="텍스트, 스크린샷, 소프트웨어, 디스플레이이(가) 표시된 사진&#10;&#10;자동 생성된 설명"/>
+                    <pic:cNvPicPr/>
+                  </pic:nvPicPr>
+                  <pic:blipFill>
+                    <a:blip r:embed="rId8"/>
+                    <a:stretch>
+                      <a:fillRect/>
+                    </a:stretch>
+                  </pic:blipFill>
+                  <pic:spPr>
+                    <a:xfrm>
+                      <a:off x="0" y="0"/>
+                      <a:ext cx="5731510" cy="3228340"/>
+                    </a:xfrm>
+                    <a:prstGeom prst="rect">
+                      <a:avLst/>
+                    </a:prstGeom>
+                  </pic:spPr>
+                </pic:pic>
+              </a:graphicData>
+            </a:graphic>
+          </wp:inline>
+        </w:drawing>
+      </w:r>
+    </w:p>
+    <w:p>
+      <w:pPr>
+        <w:jc w:val="left"/>
+        <w:rPr>
+          <w:rFonts w:hint="eastAsia"/>
+          <w:szCs w:val="20"/>
+        </w:rPr>
+      </w:pPr>
+      <w:r>
+        <w:rPr>
+          <w:rFonts w:hint="eastAsia"/>
+          <w:szCs w:val="20"/>
+        </w:rPr>
+        <w:t>t</w:t>
+      </w:r>
+      <w:r>
+        <w:rPr>
+          <w:szCs w:val="20"/>
+        </w:rPr>
+        <w:t>omcat</w:t>
+      </w:r>
+      <w:r>
+        <w:rPr>
+          <w:rFonts w:hint="eastAsia"/>
+          <w:szCs w:val="20"/>
+        </w:rPr>
+        <w:t xml:space="preserve">으로 실행하여 </w:t>
+      </w:r>
+      <w:r>
+        <w:rPr>
+          <w:szCs w:val="20"/>
+        </w:rPr>
+        <w:t>hello world</w:t>
+      </w:r>
+      <w:r>
+        <w:rPr>
+          <w:rFonts w:hint="eastAsia"/>
+          <w:szCs w:val="20"/>
+        </w:rPr>
+        <w:t xml:space="preserve">를 </w:t>
+      </w:r>
+      <w:proofErr w:type="spellStart"/>
+      <w:r>
+        <w:rPr>
+          <w:rFonts w:hint="eastAsia"/>
+          <w:szCs w:val="20"/>
+        </w:rPr>
+        <w:t>띄우는데</w:t>
+      </w:r>
+      <w:r>
+        <w:rPr>
+          <w:szCs w:val="20"/>
+        </w:rPr>
+        <w:t>까지</w:t>
+      </w:r>
+      <w:proofErr w:type="spellEnd"/>
+      <w:r>
+        <w:rPr>
+          <w:rFonts w:hint="eastAsia"/>
+          <w:szCs w:val="20"/>
+        </w:rPr>
+        <w:t xml:space="preserve"> 성공하였다.</w:t>
+      </w:r>
+      <w:r>
+        <w:rPr>
+          <w:szCs w:val="20"/>
+        </w:rPr>
+        <w:t xml:space="preserve"> Spring boot</w:t>
+      </w:r>
+      <w:r>
+        <w:rPr>
+          <w:rFonts w:hint="eastAsia"/>
+          <w:szCs w:val="20"/>
+        </w:rPr>
+        <w:t xml:space="preserve">는 내장 </w:t>
+      </w:r>
+      <w:proofErr w:type="spellStart"/>
+      <w:r>
+        <w:rPr>
+          <w:rFonts w:hint="eastAsia"/>
+          <w:szCs w:val="20"/>
+        </w:rPr>
+        <w:t>톰캣으로</w:t>
+      </w:r>
+      <w:proofErr w:type="spellEnd"/>
+      <w:r>
+        <w:rPr>
+          <w:rFonts w:hint="eastAsia"/>
+          <w:szCs w:val="20"/>
+        </w:rPr>
+        <w:t xml:space="preserve"> 구동하기에 따로 </w:t>
+      </w:r>
+      <w:r>
+        <w:rPr>
+          <w:szCs w:val="20"/>
+        </w:rPr>
+        <w:t xml:space="preserve">path </w:t>
+      </w:r>
+      <w:r>
+        <w:rPr>
+          <w:rFonts w:hint="eastAsia"/>
+          <w:szCs w:val="20"/>
+        </w:rPr>
+        <w:t xml:space="preserve">설정이나 설치가 </w:t>
+      </w:r>
+      <w:proofErr w:type="spellStart"/>
+      <w:r>
+        <w:rPr>
+          <w:rFonts w:hint="eastAsia"/>
+          <w:szCs w:val="20"/>
+        </w:rPr>
+        <w:t>필요없어</w:t>
+      </w:r>
+      <w:proofErr w:type="spellEnd"/>
+      <w:r>
+        <w:rPr>
+          <w:rFonts w:hint="eastAsia"/>
+          <w:szCs w:val="20"/>
+        </w:rPr>
+        <w:t xml:space="preserve"> 편했는데,</w:t>
+      </w:r>
+      <w:r>
+        <w:rPr>
+          <w:szCs w:val="20"/>
+        </w:rPr>
+        <w:t xml:space="preserve"> </w:t>
+      </w:r>
+      <w:proofErr w:type="spellStart"/>
+      <w:r>
+        <w:rPr>
+          <w:rFonts w:hint="eastAsia"/>
+          <w:szCs w:val="20"/>
+        </w:rPr>
+        <w:t>톰캣을</w:t>
+      </w:r>
+      <w:proofErr w:type="spellEnd"/>
+      <w:r>
+        <w:rPr>
+          <w:rFonts w:hint="eastAsia"/>
+          <w:szCs w:val="20"/>
+        </w:rPr>
+        <w:t xml:space="preserve"> 직접 잡고 </w:t>
+      </w:r>
+      <w:r>
+        <w:rPr>
+          <w:szCs w:val="20"/>
+        </w:rPr>
+        <w:t xml:space="preserve">path </w:t>
+      </w:r>
+      <w:r>
+        <w:rPr>
+          <w:rFonts w:hint="eastAsia"/>
+          <w:szCs w:val="20"/>
+        </w:rPr>
+        <w:t xml:space="preserve">설정과 포트번호 설정까지 </w:t>
+      </w:r>
+      <w:proofErr w:type="spellStart"/>
+      <w:r>
+        <w:rPr>
+          <w:rFonts w:hint="eastAsia"/>
+          <w:szCs w:val="20"/>
+        </w:rPr>
+        <w:t>직접하니</w:t>
+      </w:r>
+      <w:proofErr w:type="spellEnd"/>
+      <w:r>
+        <w:rPr>
+          <w:rFonts w:hint="eastAsia"/>
+          <w:szCs w:val="20"/>
+        </w:rPr>
+        <w:t xml:space="preserve"> 매우 복잡하고 어려웠다.</w:t>
       </w:r>
     </w:p>
     <w:sectPr>

</xml_diff>